<commit_message>
adicao do print com ip
</commit_message>
<xml_diff>
--- a/atividade_introducao/dados_do_usuario.docx.docx
+++ b/atividade_introducao/dados_do_usuario.docx.docx
@@ -23,8 +23,10 @@
       <w:pPr>
         <w:rPr>
           <w:rFonts w:ascii="Times New Roman" w:hAnsi="Times New Roman" w:cs="Times New Roman"/>
+          <w:color w:val="747474"/>
           <w:sz w:val="24"/>
           <w:szCs w:val="24"/>
+          <w:shd w:val="clear" w:color="auto" w:fill="FFFFFF"/>
         </w:rPr>
       </w:pPr>
       <w:r>
@@ -36,6 +38,77 @@
           <w:shd w:val="clear" w:color="auto" w:fill="FFFFFF"/>
         </w:rPr>
         <w:t>1460682123014</w:t>
+      </w:r>
+    </w:p>
+    <w:p>
+      <w:pPr>
+        <w:rPr>
+          <w:rFonts w:ascii="Times New Roman" w:hAnsi="Times New Roman" w:cs="Times New Roman"/>
+          <w:color w:val="747474"/>
+          <w:sz w:val="24"/>
+          <w:szCs w:val="24"/>
+          <w:shd w:val="clear" w:color="auto" w:fill="FFFFFF"/>
+        </w:rPr>
+      </w:pPr>
+    </w:p>
+    <w:p>
+      <w:pPr>
+        <w:rPr>
+          <w:rFonts w:ascii="Times New Roman" w:hAnsi="Times New Roman" w:cs="Times New Roman"/>
+          <w:color w:val="747474"/>
+          <w:sz w:val="24"/>
+          <w:szCs w:val="24"/>
+          <w:shd w:val="clear" w:color="auto" w:fill="FFFFFF"/>
+        </w:rPr>
+      </w:pPr>
+    </w:p>
+    <w:p>
+      <w:pPr>
+        <w:rPr>
+          <w:rFonts w:ascii="Times New Roman" w:hAnsi="Times New Roman" w:cs="Times New Roman"/>
+          <w:sz w:val="24"/>
+          <w:szCs w:val="24"/>
+        </w:rPr>
+      </w:pPr>
+      <w:r>
+        <w:rPr>
+          <w:noProof/>
+        </w:rPr>
+        <w:drawing>
+          <wp:inline distT="0" distB="0" distL="0" distR="0" wp14:anchorId="6D45C914" wp14:editId="248A758A">
+            <wp:extent cx="5579745" cy="3138805"/>
+            <wp:effectExtent l="0" t="0" r="1905" b="4445"/>
+            <wp:docPr id="1" name="Imagem 1"/>
+            <wp:cNvGraphicFramePr>
+              <a:graphicFrameLocks xmlns:a="http://schemas.openxmlformats.org/drawingml/2006/main" noChangeAspect="1"/>
+            </wp:cNvGraphicFramePr>
+            <a:graphic xmlns:a="http://schemas.openxmlformats.org/drawingml/2006/main">
+              <a:graphicData uri="http://schemas.openxmlformats.org/drawingml/2006/picture">
+                <pic:pic xmlns:pic="http://schemas.openxmlformats.org/drawingml/2006/picture">
+                  <pic:nvPicPr>
+                    <pic:cNvPr id="1" name=""/>
+                    <pic:cNvPicPr/>
+                  </pic:nvPicPr>
+                  <pic:blipFill>
+                    <a:blip r:embed="rId4"/>
+                    <a:stretch>
+                      <a:fillRect/>
+                    </a:stretch>
+                  </pic:blipFill>
+                  <pic:spPr>
+                    <a:xfrm>
+                      <a:off x="0" y="0"/>
+                      <a:ext cx="5579745" cy="3138805"/>
+                    </a:xfrm>
+                    <a:prstGeom prst="rect">
+                      <a:avLst/>
+                    </a:prstGeom>
+                  </pic:spPr>
+                </pic:pic>
+              </a:graphicData>
+            </a:graphic>
+          </wp:inline>
+        </w:drawing>
       </w:r>
     </w:p>
     <w:sectPr>

</xml_diff>

<commit_message>
adicao dos prints com: excel, ms project, powerpoint, ms word e pythn
</commit_message>
<xml_diff>
--- a/atividade_introducao/dados_do_usuario.docx.docx
+++ b/atividade_introducao/dados_do_usuario.docx.docx
@@ -110,6 +110,297 @@
           </wp:inline>
         </w:drawing>
       </w:r>
+    </w:p>
+    <w:p>
+      <w:pPr>
+        <w:rPr>
+          <w:rFonts w:ascii="Times New Roman" w:hAnsi="Times New Roman" w:cs="Times New Roman"/>
+          <w:sz w:val="24"/>
+          <w:szCs w:val="24"/>
+        </w:rPr>
+      </w:pPr>
+    </w:p>
+    <w:p>
+      <w:pPr>
+        <w:rPr>
+          <w:rFonts w:ascii="Times New Roman" w:hAnsi="Times New Roman" w:cs="Times New Roman"/>
+          <w:sz w:val="24"/>
+          <w:szCs w:val="24"/>
+        </w:rPr>
+      </w:pPr>
+      <w:r>
+        <w:rPr>
+          <w:noProof/>
+        </w:rPr>
+        <w:drawing>
+          <wp:inline distT="0" distB="0" distL="0" distR="0" wp14:anchorId="0DF3F732" wp14:editId="18FF88A6">
+            <wp:extent cx="5579745" cy="3138805"/>
+            <wp:effectExtent l="0" t="0" r="1905" b="4445"/>
+            <wp:docPr id="3" name="Imagem 3" descr="Interface gráfica do usuário&#10;&#10;Descrição gerada automaticamente"/>
+            <wp:cNvGraphicFramePr>
+              <a:graphicFrameLocks xmlns:a="http://schemas.openxmlformats.org/drawingml/2006/main" noChangeAspect="1"/>
+            </wp:cNvGraphicFramePr>
+            <a:graphic xmlns:a="http://schemas.openxmlformats.org/drawingml/2006/main">
+              <a:graphicData uri="http://schemas.openxmlformats.org/drawingml/2006/picture">
+                <pic:pic xmlns:pic="http://schemas.openxmlformats.org/drawingml/2006/picture">
+                  <pic:nvPicPr>
+                    <pic:cNvPr id="3" name="Imagem 3" descr="Interface gráfica do usuário&#10;&#10;Descrição gerada automaticamente"/>
+                    <pic:cNvPicPr/>
+                  </pic:nvPicPr>
+                  <pic:blipFill>
+                    <a:blip r:embed="rId5"/>
+                    <a:stretch>
+                      <a:fillRect/>
+                    </a:stretch>
+                  </pic:blipFill>
+                  <pic:spPr>
+                    <a:xfrm>
+                      <a:off x="0" y="0"/>
+                      <a:ext cx="5579745" cy="3138805"/>
+                    </a:xfrm>
+                    <a:prstGeom prst="rect">
+                      <a:avLst/>
+                    </a:prstGeom>
+                  </pic:spPr>
+                </pic:pic>
+              </a:graphicData>
+            </a:graphic>
+          </wp:inline>
+        </w:drawing>
+      </w:r>
+    </w:p>
+    <w:p>
+      <w:pPr>
+        <w:rPr>
+          <w:rFonts w:ascii="Times New Roman" w:hAnsi="Times New Roman" w:cs="Times New Roman"/>
+          <w:sz w:val="24"/>
+          <w:szCs w:val="24"/>
+        </w:rPr>
+      </w:pPr>
+      <w:r>
+        <w:rPr>
+          <w:noProof/>
+        </w:rPr>
+        <w:lastRenderedPageBreak/>
+        <w:drawing>
+          <wp:inline distT="0" distB="0" distL="0" distR="0" wp14:anchorId="74F91719" wp14:editId="4048BF40">
+            <wp:extent cx="5579745" cy="3138805"/>
+            <wp:effectExtent l="0" t="0" r="1905" b="4445"/>
+            <wp:docPr id="4" name="Imagem 4" descr="Interface gráfica do usuário, Aplicativo&#10;&#10;Descrição gerada automaticamente"/>
+            <wp:cNvGraphicFramePr>
+              <a:graphicFrameLocks xmlns:a="http://schemas.openxmlformats.org/drawingml/2006/main" noChangeAspect="1"/>
+            </wp:cNvGraphicFramePr>
+            <a:graphic xmlns:a="http://schemas.openxmlformats.org/drawingml/2006/main">
+              <a:graphicData uri="http://schemas.openxmlformats.org/drawingml/2006/picture">
+                <pic:pic xmlns:pic="http://schemas.openxmlformats.org/drawingml/2006/picture">
+                  <pic:nvPicPr>
+                    <pic:cNvPr id="4" name="Imagem 4" descr="Interface gráfica do usuário, Aplicativo&#10;&#10;Descrição gerada automaticamente"/>
+                    <pic:cNvPicPr/>
+                  </pic:nvPicPr>
+                  <pic:blipFill>
+                    <a:blip r:embed="rId6"/>
+                    <a:stretch>
+                      <a:fillRect/>
+                    </a:stretch>
+                  </pic:blipFill>
+                  <pic:spPr>
+                    <a:xfrm>
+                      <a:off x="0" y="0"/>
+                      <a:ext cx="5579745" cy="3138805"/>
+                    </a:xfrm>
+                    <a:prstGeom prst="rect">
+                      <a:avLst/>
+                    </a:prstGeom>
+                  </pic:spPr>
+                </pic:pic>
+              </a:graphicData>
+            </a:graphic>
+          </wp:inline>
+        </w:drawing>
+      </w:r>
+    </w:p>
+    <w:p>
+      <w:pPr>
+        <w:rPr>
+          <w:rFonts w:ascii="Times New Roman" w:hAnsi="Times New Roman" w:cs="Times New Roman"/>
+          <w:sz w:val="24"/>
+          <w:szCs w:val="24"/>
+        </w:rPr>
+      </w:pPr>
+    </w:p>
+    <w:p>
+      <w:pPr>
+        <w:rPr>
+          <w:rFonts w:ascii="Times New Roman" w:hAnsi="Times New Roman" w:cs="Times New Roman"/>
+          <w:sz w:val="24"/>
+          <w:szCs w:val="24"/>
+        </w:rPr>
+      </w:pPr>
+      <w:r>
+        <w:rPr>
+          <w:noProof/>
+        </w:rPr>
+        <w:drawing>
+          <wp:inline distT="0" distB="0" distL="0" distR="0" wp14:anchorId="251FFA4E" wp14:editId="1F5944A1">
+            <wp:extent cx="5579745" cy="3138805"/>
+            <wp:effectExtent l="0" t="0" r="1905" b="4445"/>
+            <wp:docPr id="5" name="Imagem 5" descr="Interface gráfica do usuário, Aplicativo&#10;&#10;Descrição gerada automaticamente"/>
+            <wp:cNvGraphicFramePr>
+              <a:graphicFrameLocks xmlns:a="http://schemas.openxmlformats.org/drawingml/2006/main" noChangeAspect="1"/>
+            </wp:cNvGraphicFramePr>
+            <a:graphic xmlns:a="http://schemas.openxmlformats.org/drawingml/2006/main">
+              <a:graphicData uri="http://schemas.openxmlformats.org/drawingml/2006/picture">
+                <pic:pic xmlns:pic="http://schemas.openxmlformats.org/drawingml/2006/picture">
+                  <pic:nvPicPr>
+                    <pic:cNvPr id="5" name="Imagem 5" descr="Interface gráfica do usuário, Aplicativo&#10;&#10;Descrição gerada automaticamente"/>
+                    <pic:cNvPicPr/>
+                  </pic:nvPicPr>
+                  <pic:blipFill>
+                    <a:blip r:embed="rId7"/>
+                    <a:stretch>
+                      <a:fillRect/>
+                    </a:stretch>
+                  </pic:blipFill>
+                  <pic:spPr>
+                    <a:xfrm>
+                      <a:off x="0" y="0"/>
+                      <a:ext cx="5579745" cy="3138805"/>
+                    </a:xfrm>
+                    <a:prstGeom prst="rect">
+                      <a:avLst/>
+                    </a:prstGeom>
+                  </pic:spPr>
+                </pic:pic>
+              </a:graphicData>
+            </a:graphic>
+          </wp:inline>
+        </w:drawing>
+      </w:r>
+    </w:p>
+    <w:p>
+      <w:pPr>
+        <w:rPr>
+          <w:rFonts w:ascii="Times New Roman" w:hAnsi="Times New Roman" w:cs="Times New Roman"/>
+          <w:sz w:val="24"/>
+          <w:szCs w:val="24"/>
+        </w:rPr>
+      </w:pPr>
+      <w:r>
+        <w:rPr>
+          <w:noProof/>
+        </w:rPr>
+        <w:drawing>
+          <wp:inline distT="0" distB="0" distL="0" distR="0" wp14:anchorId="7E9B3015" wp14:editId="69FD7AB0">
+            <wp:extent cx="5579745" cy="3138805"/>
+            <wp:effectExtent l="0" t="0" r="1905" b="4445"/>
+            <wp:docPr id="6" name="Imagem 6" descr="Interface gráfica do usuário&#10;&#10;Descrição gerada automaticamente"/>
+            <wp:cNvGraphicFramePr>
+              <a:graphicFrameLocks xmlns:a="http://schemas.openxmlformats.org/drawingml/2006/main" noChangeAspect="1"/>
+            </wp:cNvGraphicFramePr>
+            <a:graphic xmlns:a="http://schemas.openxmlformats.org/drawingml/2006/main">
+              <a:graphicData uri="http://schemas.openxmlformats.org/drawingml/2006/picture">
+                <pic:pic xmlns:pic="http://schemas.openxmlformats.org/drawingml/2006/picture">
+                  <pic:nvPicPr>
+                    <pic:cNvPr id="6" name="Imagem 6" descr="Interface gráfica do usuário&#10;&#10;Descrição gerada automaticamente"/>
+                    <pic:cNvPicPr/>
+                  </pic:nvPicPr>
+                  <pic:blipFill>
+                    <a:blip r:embed="rId8"/>
+                    <a:stretch>
+                      <a:fillRect/>
+                    </a:stretch>
+                  </pic:blipFill>
+                  <pic:spPr>
+                    <a:xfrm>
+                      <a:off x="0" y="0"/>
+                      <a:ext cx="5579745" cy="3138805"/>
+                    </a:xfrm>
+                    <a:prstGeom prst="rect">
+                      <a:avLst/>
+                    </a:prstGeom>
+                  </pic:spPr>
+                </pic:pic>
+              </a:graphicData>
+            </a:graphic>
+          </wp:inline>
+        </w:drawing>
+      </w:r>
+    </w:p>
+    <w:p>
+      <w:pPr>
+        <w:rPr>
+          <w:rFonts w:ascii="Times New Roman" w:hAnsi="Times New Roman" w:cs="Times New Roman"/>
+          <w:sz w:val="24"/>
+          <w:szCs w:val="24"/>
+        </w:rPr>
+      </w:pPr>
+    </w:p>
+    <w:p>
+      <w:pPr>
+        <w:rPr>
+          <w:rFonts w:ascii="Times New Roman" w:hAnsi="Times New Roman" w:cs="Times New Roman"/>
+          <w:sz w:val="24"/>
+          <w:szCs w:val="24"/>
+        </w:rPr>
+      </w:pPr>
+      <w:r>
+        <w:rPr>
+          <w:noProof/>
+        </w:rPr>
+        <w:drawing>
+          <wp:inline distT="0" distB="0" distL="0" distR="0" wp14:anchorId="1C371E91" wp14:editId="05AA834C">
+            <wp:extent cx="5579745" cy="3138805"/>
+            <wp:effectExtent l="0" t="0" r="1905" b="4445"/>
+            <wp:docPr id="7" name="Imagem 7" descr="Tela de computador com luz azul&#10;&#10;Descrição gerada automaticamente"/>
+            <wp:cNvGraphicFramePr>
+              <a:graphicFrameLocks xmlns:a="http://schemas.openxmlformats.org/drawingml/2006/main" noChangeAspect="1"/>
+            </wp:cNvGraphicFramePr>
+            <a:graphic xmlns:a="http://schemas.openxmlformats.org/drawingml/2006/main">
+              <a:graphicData uri="http://schemas.openxmlformats.org/drawingml/2006/picture">
+                <pic:pic xmlns:pic="http://schemas.openxmlformats.org/drawingml/2006/picture">
+                  <pic:nvPicPr>
+                    <pic:cNvPr id="7" name="Imagem 7" descr="Tela de computador com luz azul&#10;&#10;Descrição gerada automaticamente"/>
+                    <pic:cNvPicPr/>
+                  </pic:nvPicPr>
+                  <pic:blipFill>
+                    <a:blip r:embed="rId9"/>
+                    <a:stretch>
+                      <a:fillRect/>
+                    </a:stretch>
+                  </pic:blipFill>
+                  <pic:spPr>
+                    <a:xfrm>
+                      <a:off x="0" y="0"/>
+                      <a:ext cx="5579745" cy="3138805"/>
+                    </a:xfrm>
+                    <a:prstGeom prst="rect">
+                      <a:avLst/>
+                    </a:prstGeom>
+                  </pic:spPr>
+                </pic:pic>
+              </a:graphicData>
+            </a:graphic>
+          </wp:inline>
+        </w:drawing>
+      </w:r>
+    </w:p>
+    <w:p>
+      <w:pPr>
+        <w:rPr>
+          <w:rFonts w:ascii="Times New Roman" w:hAnsi="Times New Roman" w:cs="Times New Roman"/>
+          <w:sz w:val="24"/>
+          <w:szCs w:val="24"/>
+        </w:rPr>
+      </w:pPr>
+    </w:p>
+    <w:p>
+      <w:pPr>
+        <w:rPr>
+          <w:rFonts w:ascii="Times New Roman" w:hAnsi="Times New Roman" w:cs="Times New Roman"/>
+          <w:sz w:val="24"/>
+          <w:szCs w:val="24"/>
+        </w:rPr>
+      </w:pPr>
     </w:p>
     <w:sectPr>
       <w:pgSz w:w="11906" w:h="16838"/>

</xml_diff>

<commit_message>
adicao do printo com o ip no cmd
</commit_message>
<xml_diff>
--- a/atividade_introducao/dados_do_usuario.docx.docx
+++ b/atividade_introducao/dados_do_usuario.docx.docx
@@ -348,9 +348,9 @@
           <w:noProof/>
         </w:rPr>
         <w:drawing>
-          <wp:inline distT="0" distB="0" distL="0" distR="0" wp14:anchorId="1C371E91" wp14:editId="05AA834C">
-            <wp:extent cx="5579745" cy="3138805"/>
-            <wp:effectExtent l="0" t="0" r="1905" b="4445"/>
+          <wp:inline distT="0" distB="0" distL="0" distR="0" wp14:anchorId="1C371E91" wp14:editId="7C638320">
+            <wp:extent cx="5541010" cy="3117014"/>
+            <wp:effectExtent l="0" t="0" r="2540" b="7620"/>
             <wp:docPr id="7" name="Imagem 7" descr="Tela de computador com luz azul&#10;&#10;Descrição gerada automaticamente"/>
             <wp:cNvGraphicFramePr>
               <a:graphicFrameLocks xmlns:a="http://schemas.openxmlformats.org/drawingml/2006/main" noChangeAspect="1"/>
@@ -371,6 +371,64 @@
                   <pic:spPr>
                     <a:xfrm>
                       <a:off x="0" y="0"/>
+                      <a:ext cx="5550289" cy="3122234"/>
+                    </a:xfrm>
+                    <a:prstGeom prst="rect">
+                      <a:avLst/>
+                    </a:prstGeom>
+                  </pic:spPr>
+                </pic:pic>
+              </a:graphicData>
+            </a:graphic>
+          </wp:inline>
+        </w:drawing>
+      </w:r>
+    </w:p>
+    <w:p>
+      <w:pPr>
+        <w:rPr>
+          <w:rFonts w:ascii="Times New Roman" w:hAnsi="Times New Roman" w:cs="Times New Roman"/>
+          <w:sz w:val="24"/>
+          <w:szCs w:val="24"/>
+        </w:rPr>
+      </w:pPr>
+    </w:p>
+    <w:p>
+      <w:pPr>
+        <w:rPr>
+          <w:rFonts w:ascii="Times New Roman" w:hAnsi="Times New Roman" w:cs="Times New Roman"/>
+          <w:sz w:val="24"/>
+          <w:szCs w:val="24"/>
+        </w:rPr>
+      </w:pPr>
+      <w:r>
+        <w:rPr>
+          <w:noProof/>
+        </w:rPr>
+        <w:drawing>
+          <wp:inline distT="0" distB="0" distL="0" distR="0" wp14:anchorId="110FB682" wp14:editId="2FD34E37">
+            <wp:extent cx="5579745" cy="3138805"/>
+            <wp:effectExtent l="0" t="0" r="1905" b="4445"/>
+            <wp:docPr id="2" name="Imagem 2" descr="Interface gráfica do usuário, Aplicativo&#10;&#10;Descrição gerada automaticamente"/>
+            <wp:cNvGraphicFramePr>
+              <a:graphicFrameLocks xmlns:a="http://schemas.openxmlformats.org/drawingml/2006/main" noChangeAspect="1"/>
+            </wp:cNvGraphicFramePr>
+            <a:graphic xmlns:a="http://schemas.openxmlformats.org/drawingml/2006/main">
+              <a:graphicData uri="http://schemas.openxmlformats.org/drawingml/2006/picture">
+                <pic:pic xmlns:pic="http://schemas.openxmlformats.org/drawingml/2006/picture">
+                  <pic:nvPicPr>
+                    <pic:cNvPr id="2" name="Imagem 2" descr="Interface gráfica do usuário, Aplicativo&#10;&#10;Descrição gerada automaticamente"/>
+                    <pic:cNvPicPr/>
+                  </pic:nvPicPr>
+                  <pic:blipFill>
+                    <a:blip r:embed="rId10"/>
+                    <a:stretch>
+                      <a:fillRect/>
+                    </a:stretch>
+                  </pic:blipFill>
+                  <pic:spPr>
+                    <a:xfrm>
+                      <a:off x="0" y="0"/>
                       <a:ext cx="5579745" cy="3138805"/>
                     </a:xfrm>
                     <a:prstGeom prst="rect">
@@ -383,24 +441,6 @@
           </wp:inline>
         </w:drawing>
       </w:r>
-    </w:p>
-    <w:p>
-      <w:pPr>
-        <w:rPr>
-          <w:rFonts w:ascii="Times New Roman" w:hAnsi="Times New Roman" w:cs="Times New Roman"/>
-          <w:sz w:val="24"/>
-          <w:szCs w:val="24"/>
-        </w:rPr>
-      </w:pPr>
-    </w:p>
-    <w:p>
-      <w:pPr>
-        <w:rPr>
-          <w:rFonts w:ascii="Times New Roman" w:hAnsi="Times New Roman" w:cs="Times New Roman"/>
-          <w:sz w:val="24"/>
-          <w:szCs w:val="24"/>
-        </w:rPr>
-      </w:pPr>
     </w:p>
     <w:sectPr>
       <w:pgSz w:w="11906" w:h="16838"/>

</xml_diff>